<commit_message>
Lesson 8. Type Basics
</commit_message>
<xml_diff>
--- a/Typescript.docx
+++ b/Typescript.docx
@@ -8,6 +8,28 @@
         <w:bidi w:val="0"/>
         <w:jc w:val="left"/>
         <w:rPr>
+          <w:sz w:val="28"/>
+          <w:szCs w:val="28"/>
+        </w:rPr>
+      </w:pPr>
+      <w:r>
+        <w:rPr>
+          <w:b/>
+          <w:bCs/>
+          <w:i w:val="false"/>
+          <w:iCs w:val="false"/>
+          <w:sz w:val="28"/>
+          <w:szCs w:val="28"/>
+        </w:rPr>
+        <w:t>Lesson 1. Course Introduction</w:t>
+      </w:r>
+    </w:p>
+    <w:p>
+      <w:pPr>
+        <w:pStyle w:val="Normal"/>
+        <w:bidi w:val="0"/>
+        <w:jc w:val="left"/>
+        <w:rPr>
           <w:b/>
           <w:b/>
           <w:bCs/>
@@ -23,6 +45,29 @@
           <w:i w:val="false"/>
           <w:iCs w:val="false"/>
         </w:rPr>
+      </w:r>
+    </w:p>
+    <w:p>
+      <w:pPr>
+        <w:pStyle w:val="Normal"/>
+        <w:bidi w:val="0"/>
+        <w:jc w:val="left"/>
+        <w:rPr>
+          <w:b/>
+          <w:b/>
+          <w:bCs/>
+          <w:i w:val="false"/>
+          <w:i w:val="false"/>
+          <w:iCs w:val="false"/>
+        </w:rPr>
+      </w:pPr>
+      <w:r>
+        <w:rPr>
+          <w:b w:val="false"/>
+          <w:bCs w:val="false"/>
+          <w:i w:val="false"/>
+          <w:iCs w:val="false"/>
+        </w:rPr>
         <w:t>Typescript is wrapper around javascript with gives new features like interfaces, strongly typed, generic etc.</w:t>
       </w:r>
     </w:p>
@@ -31,27 +76,34 @@
         <w:pStyle w:val="Normal"/>
         <w:bidi w:val="0"/>
         <w:jc w:val="left"/>
-        <w:rPr/>
-      </w:pPr>
-      <w:r>
-        <w:rPr/>
-      </w:r>
-    </w:p>
-    <w:p>
-      <w:pPr>
-        <w:pStyle w:val="Normal"/>
-        <w:bidi w:val="0"/>
-        <w:jc w:val="left"/>
-        <w:rPr>
-          <w:b/>
-          <w:b/>
-          <w:bCs/>
-        </w:rPr>
-      </w:pPr>
-      <w:r>
-        <w:rPr>
-          <w:b/>
-          <w:bCs/>
+        <w:rPr>
+          <w:b w:val="false"/>
+          <w:b w:val="false"/>
+          <w:bCs w:val="false"/>
+        </w:rPr>
+      </w:pPr>
+      <w:r>
+        <w:rPr>
+          <w:b w:val="false"/>
+          <w:bCs w:val="false"/>
+        </w:rPr>
+      </w:r>
+    </w:p>
+    <w:p>
+      <w:pPr>
+        <w:pStyle w:val="Normal"/>
+        <w:bidi w:val="0"/>
+        <w:jc w:val="left"/>
+        <w:rPr>
+          <w:b/>
+          <w:b/>
+          <w:bCs/>
+        </w:rPr>
+      </w:pPr>
+      <w:r>
+        <w:rPr>
+          <w:b w:val="false"/>
+          <w:bCs w:val="false"/>
         </w:rPr>
         <w:t>Typescript compiler (tsc) compiles typescript code to javascript code(es5,es6) and runs that javascript code.</w:t>
       </w:r>
@@ -139,6 +191,62 @@
           <w:b/>
           <w:bCs/>
         </w:rPr>
+      </w:r>
+    </w:p>
+    <w:p>
+      <w:pPr>
+        <w:pStyle w:val="Normal"/>
+        <w:bidi w:val="0"/>
+        <w:jc w:val="left"/>
+        <w:rPr>
+          <w:sz w:val="28"/>
+          <w:szCs w:val="28"/>
+        </w:rPr>
+      </w:pPr>
+      <w:r>
+        <w:rPr>
+          <w:b/>
+          <w:bCs/>
+          <w:sz w:val="28"/>
+          <w:szCs w:val="28"/>
+        </w:rPr>
+        <w:t>Lesson 4. Installing TypeScript.mp4</w:t>
+      </w:r>
+    </w:p>
+    <w:p>
+      <w:pPr>
+        <w:pStyle w:val="Normal"/>
+        <w:bidi w:val="0"/>
+        <w:jc w:val="left"/>
+        <w:rPr>
+          <w:b/>
+          <w:b/>
+          <w:bCs/>
+        </w:rPr>
+      </w:pPr>
+      <w:r>
+        <w:rPr>
+          <w:b/>
+          <w:bCs/>
+        </w:rPr>
+      </w:r>
+    </w:p>
+    <w:p>
+      <w:pPr>
+        <w:pStyle w:val="Normal"/>
+        <w:bidi w:val="0"/>
+        <w:jc w:val="left"/>
+        <w:rPr>
+          <w:b/>
+          <w:b/>
+          <w:bCs/>
+        </w:rPr>
+      </w:pPr>
+      <w:r>
+        <w:rPr>
+          <w:b/>
+          <w:bCs/>
+        </w:rPr>
         <w:t>To install typescript use following command. (Node must be installed )</w:t>
       </w:r>
     </w:p>
@@ -182,13 +290,334 @@
         <w:bidi w:val="0"/>
         <w:jc w:val="left"/>
         <w:rPr>
-          <w:color w:val="000000"/>
-        </w:rPr>
-      </w:pPr>
-      <w:r>
-        <w:rPr>
-          <w:color w:val="000000"/>
-        </w:rPr>
+          <w:b/>
+          <w:b/>
+          <w:bCs/>
+          <w:sz w:val="28"/>
+          <w:szCs w:val="28"/>
+        </w:rPr>
+      </w:pPr>
+      <w:r>
+        <w:rPr>
+          <w:b/>
+          <w:bCs/>
+          <w:sz w:val="28"/>
+          <w:szCs w:val="28"/>
+        </w:rPr>
+        <w:t>Lesson 6. Setting up the Course Workspace</w:t>
+      </w:r>
+    </w:p>
+    <w:p>
+      <w:pPr>
+        <w:pStyle w:val="Normal"/>
+        <w:bidi w:val="0"/>
+        <w:jc w:val="left"/>
+        <w:rPr>
+          <w:b/>
+          <w:b/>
+          <w:bCs/>
+          <w:sz w:val="28"/>
+          <w:szCs w:val="28"/>
+        </w:rPr>
+      </w:pPr>
+      <w:r>
+        <w:rPr>
+          <w:b/>
+          <w:bCs/>
+          <w:sz w:val="28"/>
+          <w:szCs w:val="28"/>
+        </w:rPr>
+      </w:r>
+    </w:p>
+    <w:p>
+      <w:pPr>
+        <w:pStyle w:val="Normal"/>
+        <w:bidi w:val="0"/>
+        <w:jc w:val="left"/>
+        <w:rPr>
+          <w:b w:val="false"/>
+          <w:b w:val="false"/>
+          <w:bCs w:val="false"/>
+          <w:sz w:val="24"/>
+          <w:szCs w:val="24"/>
+        </w:rPr>
+      </w:pPr>
+      <w:r>
+        <w:rPr>
+          <w:b w:val="false"/>
+          <w:bCs w:val="false"/>
+          <w:sz w:val="24"/>
+          <w:szCs w:val="24"/>
+        </w:rPr>
+        <w:t xml:space="preserve">In this we are installing </w:t>
+      </w:r>
+      <w:r>
+        <w:rPr>
+          <w:b/>
+          <w:bCs/>
+          <w:sz w:val="24"/>
+          <w:szCs w:val="24"/>
+        </w:rPr>
+        <w:t xml:space="preserve">lite-server (npm i lite-server) </w:t>
+      </w:r>
+      <w:r>
+        <w:rPr>
+          <w:b w:val="false"/>
+          <w:bCs w:val="false"/>
+          <w:sz w:val="24"/>
+          <w:szCs w:val="24"/>
+        </w:rPr>
+        <w:t>which launches server to run html file with js file.</w:t>
+      </w:r>
+    </w:p>
+    <w:p>
+      <w:pPr>
+        <w:pStyle w:val="Normal"/>
+        <w:bidi w:val="0"/>
+        <w:jc w:val="left"/>
+        <w:rPr/>
+      </w:pPr>
+      <w:r>
+        <w:rPr/>
+      </w:r>
+    </w:p>
+    <w:p>
+      <w:pPr>
+        <w:pStyle w:val="Normal"/>
+        <w:bidi w:val="0"/>
+        <w:jc w:val="left"/>
+        <w:rPr>
+          <w:b/>
+          <w:b/>
+          <w:bCs/>
+          <w:sz w:val="28"/>
+          <w:szCs w:val="28"/>
+        </w:rPr>
+      </w:pPr>
+      <w:r>
+        <w:rPr>
+          <w:b/>
+          <w:bCs/>
+          <w:sz w:val="28"/>
+          <w:szCs w:val="28"/>
+        </w:rPr>
+        <w:t>Lesson 8. Type Basics</w:t>
+      </w:r>
+    </w:p>
+    <w:p>
+      <w:pPr>
+        <w:pStyle w:val="Normal"/>
+        <w:bidi w:val="0"/>
+        <w:jc w:val="left"/>
+        <w:rPr>
+          <w:b w:val="false"/>
+          <w:b w:val="false"/>
+          <w:bCs w:val="false"/>
+          <w:sz w:val="28"/>
+          <w:szCs w:val="28"/>
+        </w:rPr>
+      </w:pPr>
+      <w:r>
+        <w:rPr>
+          <w:b w:val="false"/>
+          <w:bCs w:val="false"/>
+          <w:sz w:val="28"/>
+          <w:szCs w:val="28"/>
+        </w:rPr>
+      </w:r>
+    </w:p>
+    <w:p>
+      <w:pPr>
+        <w:pStyle w:val="Normal"/>
+        <w:bidi w:val="0"/>
+        <w:jc w:val="left"/>
+        <w:rPr>
+          <w:b w:val="false"/>
+          <w:b w:val="false"/>
+          <w:bCs w:val="false"/>
+          <w:sz w:val="28"/>
+          <w:szCs w:val="28"/>
+        </w:rPr>
+      </w:pPr>
+      <w:r>
+        <w:rPr>
+          <w:b w:val="false"/>
+          <w:bCs w:val="false"/>
+          <w:sz w:val="28"/>
+          <w:szCs w:val="28"/>
+        </w:rPr>
+        <w:t>let myName=”aakash”</w:t>
+      </w:r>
+    </w:p>
+    <w:p>
+      <w:pPr>
+        <w:pStyle w:val="Normal"/>
+        <w:bidi w:val="0"/>
+        <w:jc w:val="left"/>
+        <w:rPr>
+          <w:b w:val="false"/>
+          <w:b w:val="false"/>
+          <w:bCs w:val="false"/>
+          <w:sz w:val="28"/>
+          <w:szCs w:val="28"/>
+        </w:rPr>
+      </w:pPr>
+      <w:r>
+        <w:rPr>
+          <w:b w:val="false"/>
+          <w:bCs w:val="false"/>
+          <w:sz w:val="28"/>
+          <w:szCs w:val="28"/>
+        </w:rPr>
+        <w:t>myName=10</w:t>
+      </w:r>
+    </w:p>
+    <w:p>
+      <w:pPr>
+        <w:pStyle w:val="Normal"/>
+        <w:bidi w:val="0"/>
+        <w:jc w:val="left"/>
+        <w:rPr>
+          <w:b w:val="false"/>
+          <w:b w:val="false"/>
+          <w:bCs w:val="false"/>
+          <w:sz w:val="28"/>
+          <w:szCs w:val="28"/>
+        </w:rPr>
+      </w:pPr>
+      <w:r>
+        <w:rPr>
+          <w:b w:val="false"/>
+          <w:bCs w:val="false"/>
+          <w:sz w:val="28"/>
+          <w:szCs w:val="28"/>
+        </w:rPr>
+      </w:r>
+    </w:p>
+    <w:p>
+      <w:pPr>
+        <w:pStyle w:val="Normal"/>
+        <w:bidi w:val="0"/>
+        <w:jc w:val="left"/>
+        <w:rPr>
+          <w:b w:val="false"/>
+          <w:b w:val="false"/>
+          <w:bCs w:val="false"/>
+          <w:sz w:val="28"/>
+          <w:szCs w:val="28"/>
+        </w:rPr>
+      </w:pPr>
+      <w:r>
+        <w:rPr>
+          <w:b w:val="false"/>
+          <w:bCs w:val="false"/>
+          <w:sz w:val="28"/>
+          <w:szCs w:val="28"/>
+        </w:rPr>
+        <w:t>Above program will run perfectly in javascript but it will give error in typescript since first we assigned variable with string and after that we are trying to assign a number.</w:t>
+      </w:r>
+    </w:p>
+    <w:p>
+      <w:pPr>
+        <w:pStyle w:val="Normal"/>
+        <w:bidi w:val="0"/>
+        <w:jc w:val="left"/>
+        <w:rPr>
+          <w:b w:val="false"/>
+          <w:b w:val="false"/>
+          <w:bCs w:val="false"/>
+          <w:sz w:val="28"/>
+          <w:szCs w:val="28"/>
+        </w:rPr>
+      </w:pPr>
+      <w:r>
+        <w:rPr>
+          <w:b w:val="false"/>
+          <w:bCs w:val="false"/>
+          <w:sz w:val="28"/>
+          <w:szCs w:val="28"/>
+        </w:rPr>
+      </w:r>
+    </w:p>
+    <w:p>
+      <w:pPr>
+        <w:pStyle w:val="Normal"/>
+        <w:bidi w:val="0"/>
+        <w:jc w:val="left"/>
+        <w:rPr>
+          <w:b w:val="false"/>
+          <w:b w:val="false"/>
+          <w:bCs w:val="false"/>
+          <w:sz w:val="28"/>
+          <w:szCs w:val="28"/>
+        </w:rPr>
+      </w:pPr>
+      <w:r>
+        <w:drawing>
+          <wp:anchor behindDoc="0" distT="0" distB="0" distL="0" distR="0" simplePos="0" locked="0" layoutInCell="1" allowOverlap="1" relativeHeight="3">
+            <wp:simplePos x="0" y="0"/>
+            <wp:positionH relativeFrom="column">
+              <wp:align>center</wp:align>
+            </wp:positionH>
+            <wp:positionV relativeFrom="paragraph">
+              <wp:posOffset>635</wp:posOffset>
+            </wp:positionV>
+            <wp:extent cx="6332220" cy="3561715"/>
+            <wp:effectExtent l="0" t="0" r="0" b="0"/>
+            <wp:wrapSquare wrapText="largest"/>
+            <wp:docPr id="2" name="Image2" descr=""/>
+            <wp:cNvGraphicFramePr>
+              <a:graphicFrameLocks xmlns:a="http://schemas.openxmlformats.org/drawingml/2006/main" noChangeAspect="1"/>
+            </wp:cNvGraphicFramePr>
+            <a:graphic xmlns:a="http://schemas.openxmlformats.org/drawingml/2006/main">
+              <a:graphicData uri="http://schemas.openxmlformats.org/drawingml/2006/picture">
+                <pic:pic xmlns:pic="http://schemas.openxmlformats.org/drawingml/2006/picture">
+                  <pic:nvPicPr>
+                    <pic:cNvPr id="2" name="Image2" descr=""/>
+                    <pic:cNvPicPr>
+                      <a:picLocks noChangeAspect="1" noChangeArrowheads="1"/>
+                    </pic:cNvPicPr>
+                  </pic:nvPicPr>
+                  <pic:blipFill>
+                    <a:blip r:embed="rId3"/>
+                    <a:stretch>
+                      <a:fillRect/>
+                    </a:stretch>
+                  </pic:blipFill>
+                  <pic:spPr bwMode="auto">
+                    <a:xfrm>
+                      <a:off x="0" y="0"/>
+                      <a:ext cx="6332220" cy="3561715"/>
+                    </a:xfrm>
+                    <a:prstGeom prst="rect">
+                      <a:avLst/>
+                    </a:prstGeom>
+                  </pic:spPr>
+                </pic:pic>
+              </a:graphicData>
+            </a:graphic>
+          </wp:anchor>
+        </w:drawing>
+      </w:r>
+      <w:r>
+        <w:rPr>
+          <w:b w:val="false"/>
+          <w:bCs w:val="false"/>
+          <w:sz w:val="28"/>
+          <w:szCs w:val="28"/>
+        </w:rPr>
+        <w:t xml:space="preserve"> </w:t>
+      </w:r>
+    </w:p>
+    <w:p>
+      <w:pPr>
+        <w:pStyle w:val="Normal"/>
+        <w:bidi w:val="0"/>
+        <w:jc w:val="left"/>
+        <w:rPr/>
+      </w:pPr>
+      <w:r>
+        <w:rPr/>
       </w:r>
     </w:p>
     <w:sectPr>
@@ -211,6 +640,7 @@
       <w:rPr>
         <w:rFonts w:ascii="Liberation Serif" w:hAnsi="Liberation Serif" w:eastAsia="Noto Serif CJK SC" w:cs="Lohit Devanagari"/>
         <w:kern w:val="2"/>
+        <w:sz w:val="20"/>
         <w:szCs w:val="24"/>
         <w:lang w:val="en-IN" w:eastAsia="zh-CN" w:bidi="hi-IN"/>
       </w:rPr>

</xml_diff>

<commit_message>
Lesson 9. Numbers & Booleans
</commit_message>
<xml_diff>
--- a/Typescript.docx
+++ b/Typescript.docx
@@ -618,6 +618,118 @@
       </w:pPr>
       <w:r>
         <w:rPr/>
+      </w:r>
+    </w:p>
+    <w:p>
+      <w:pPr>
+        <w:pStyle w:val="Normal"/>
+        <w:bidi w:val="0"/>
+        <w:jc w:val="left"/>
+        <w:rPr>
+          <w:b/>
+          <w:b/>
+          <w:bCs/>
+          <w:sz w:val="28"/>
+          <w:szCs w:val="28"/>
+        </w:rPr>
+      </w:pPr>
+      <w:r>
+        <w:rPr>
+          <w:b/>
+          <w:bCs/>
+          <w:sz w:val="28"/>
+          <w:szCs w:val="28"/>
+        </w:rPr>
+        <w:t>Lesson 9. Numbers &amp; Booleans</w:t>
+      </w:r>
+    </w:p>
+    <w:p>
+      <w:pPr>
+        <w:pStyle w:val="Normal"/>
+        <w:bidi w:val="0"/>
+        <w:jc w:val="left"/>
+        <w:rPr>
+          <w:b/>
+          <w:b/>
+          <w:bCs/>
+          <w:sz w:val="28"/>
+          <w:szCs w:val="28"/>
+        </w:rPr>
+      </w:pPr>
+      <w:r>
+        <w:rPr>
+          <w:b/>
+          <w:bCs/>
+          <w:sz w:val="28"/>
+          <w:szCs w:val="28"/>
+        </w:rPr>
+      </w:r>
+    </w:p>
+    <w:p>
+      <w:pPr>
+        <w:pStyle w:val="Normal"/>
+        <w:bidi w:val="0"/>
+        <w:jc w:val="left"/>
+        <w:rPr>
+          <w:b w:val="false"/>
+          <w:b w:val="false"/>
+          <w:bCs w:val="false"/>
+          <w:sz w:val="28"/>
+          <w:szCs w:val="28"/>
+        </w:rPr>
+      </w:pPr>
+      <w:r>
+        <w:rPr>
+          <w:b w:val="false"/>
+          <w:bCs w:val="false"/>
+          <w:sz w:val="28"/>
+          <w:szCs w:val="28"/>
+        </w:rPr>
+        <w:drawing>
+          <wp:anchor behindDoc="0" distT="0" distB="0" distL="0" distR="0" simplePos="0" locked="0" layoutInCell="1" allowOverlap="1" relativeHeight="4">
+            <wp:simplePos x="0" y="0"/>
+            <wp:positionH relativeFrom="column">
+              <wp:align>center</wp:align>
+            </wp:positionH>
+            <wp:positionV relativeFrom="paragraph">
+              <wp:posOffset>635</wp:posOffset>
+            </wp:positionV>
+            <wp:extent cx="6332220" cy="3561715"/>
+            <wp:effectExtent l="0" t="0" r="0" b="0"/>
+            <wp:wrapSquare wrapText="largest"/>
+            <wp:docPr id="3" name="Image3" descr=""/>
+            <wp:cNvGraphicFramePr>
+              <a:graphicFrameLocks xmlns:a="http://schemas.openxmlformats.org/drawingml/2006/main" noChangeAspect="1"/>
+            </wp:cNvGraphicFramePr>
+            <a:graphic xmlns:a="http://schemas.openxmlformats.org/drawingml/2006/main">
+              <a:graphicData uri="http://schemas.openxmlformats.org/drawingml/2006/picture">
+                <pic:pic xmlns:pic="http://schemas.openxmlformats.org/drawingml/2006/picture">
+                  <pic:nvPicPr>
+                    <pic:cNvPr id="3" name="Image3" descr=""/>
+                    <pic:cNvPicPr>
+                      <a:picLocks noChangeAspect="1" noChangeArrowheads="1"/>
+                    </pic:cNvPicPr>
+                  </pic:nvPicPr>
+                  <pic:blipFill>
+                    <a:blip r:embed="rId4"/>
+                    <a:stretch>
+                      <a:fillRect/>
+                    </a:stretch>
+                  </pic:blipFill>
+                  <pic:spPr bwMode="auto">
+                    <a:xfrm>
+                      <a:off x="0" y="0"/>
+                      <a:ext cx="6332220" cy="3561715"/>
+                    </a:xfrm>
+                    <a:prstGeom prst="rect">
+                      <a:avLst/>
+                    </a:prstGeom>
+                  </pic:spPr>
+                </pic:pic>
+              </a:graphicData>
+            </a:graphic>
+          </wp:anchor>
+        </w:drawing>
       </w:r>
     </w:p>
     <w:sectPr>

</xml_diff>